<commit_message>
batch jobs for cluster mentioned, too
</commit_message>
<xml_diff>
--- a/docs/WISC_in_CLIMADA.docx
+++ b/docs/WISC_in_CLIMADA.docx
@@ -296,17 +296,7 @@
           <w:sz w:val="22"/>
           <w:szCs w:val="22"/>
         </w:rPr>
-        <w:t xml:space="preserve"> The presen</w:t>
-      </w:r>
-      <w:bookmarkStart w:id="0" w:name="_GoBack"/>
-      <w:bookmarkEnd w:id="0"/>
-      <w:r>
-        <w:rPr>
-          <w:rFonts w:ascii="Arial" w:hAnsi="Arial" w:cs="Arial"/>
-          <w:sz w:val="22"/>
-          <w:szCs w:val="22"/>
-        </w:rPr>
-        <w:t>t document does briefly touch upon some first test</w:t>
+        <w:t xml:space="preserve"> The present document does briefly touch upon some first test</w:t>
       </w:r>
       <w:r>
         <w:rPr>
@@ -330,18 +320,8 @@
           <w:sz w:val="22"/>
           <w:szCs w:val="22"/>
         </w:rPr>
-        <w:t xml:space="preserve"> Most results (and some intermediate files, too) can be found on the </w:t>
-      </w:r>
-      <w:proofErr w:type="spellStart"/>
-      <w:r>
-        <w:rPr>
-          <w:rFonts w:ascii="Arial" w:hAnsi="Arial" w:cs="Arial"/>
-          <w:sz w:val="22"/>
-          <w:szCs w:val="22"/>
-        </w:rPr>
-        <w:t>polybox</w:t>
-      </w:r>
-      <w:proofErr w:type="spellEnd"/>
+        <w:t xml:space="preserve"> Most results (and some intermediate files, too) can be found on the polybox</w:t>
+      </w:r>
       <w:r>
         <w:rPr>
           <w:rStyle w:val="FootnoteReference"/>
@@ -484,7 +464,6 @@
         </w:rPr>
         <w:t xml:space="preserve">In order to import all historic wind field footprints into CLIMADA, use </w:t>
       </w:r>
-      <w:proofErr w:type="spellStart"/>
       <w:r>
         <w:rPr>
           <w:rFonts w:ascii="Courier New" w:hAnsi="Courier New" w:cs="Courier New"/>
@@ -501,7 +480,6 @@
         </w:rPr>
         <w:t>_hazard_set</w:t>
       </w:r>
-      <w:proofErr w:type="spellEnd"/>
       <w:r>
         <w:rPr>
           <w:rStyle w:val="FootnoteReference"/>
@@ -551,7 +529,7 @@
         </w:rPr>
         <w:t xml:space="preserve"> </w:t>
       </w:r>
-      <w:hyperlink r:id="rId8" w:history="1">
+      <w:hyperlink r:id="rId8" w:anchor="/help/products" w:history="1">
         <w:r>
           <w:rPr>
             <w:rStyle w:val="Hyperlink"/>
@@ -600,25 +578,7 @@
           <w:sz w:val="22"/>
           <w:szCs w:val="22"/>
         </w:rPr>
-        <w:t xml:space="preserve"> and unzip into a subfolder named WISC of your local </w:t>
-      </w:r>
-      <w:proofErr w:type="spellStart"/>
-      <w:r>
-        <w:rPr>
-          <w:rFonts w:ascii="Arial" w:hAnsi="Arial" w:cs="Arial"/>
-          <w:sz w:val="22"/>
-          <w:szCs w:val="22"/>
-        </w:rPr>
-        <w:t>climada_data</w:t>
-      </w:r>
-      <w:proofErr w:type="spellEnd"/>
-      <w:r>
-        <w:rPr>
-          <w:rFonts w:ascii="Arial" w:hAnsi="Arial" w:cs="Arial"/>
-          <w:sz w:val="22"/>
-          <w:szCs w:val="22"/>
-        </w:rPr>
-        <w:t xml:space="preserve"> folder, then </w:t>
+        <w:t xml:space="preserve"> and unzip into a subfolder named WISC of your local climada_data folder, then </w:t>
       </w:r>
       <w:r>
         <w:rPr>
@@ -665,87 +625,14 @@
           <w:szCs w:val="18"/>
         </w:rPr>
       </w:pPr>
-      <w:proofErr w:type="spellStart"/>
-      <w:r>
-        <w:rPr>
-          <w:rFonts w:ascii="Courier New" w:hAnsi="Courier New" w:cs="Courier New"/>
-          <w:color w:val="000000" w:themeColor="text1"/>
-          <w:sz w:val="18"/>
-          <w:szCs w:val="18"/>
-        </w:rPr>
-        <w:t>wisc_dir</w:t>
-      </w:r>
-      <w:proofErr w:type="spellEnd"/>
-      <w:proofErr w:type="gramStart"/>
-      <w:r>
-        <w:rPr>
-          <w:rFonts w:ascii="Courier New" w:hAnsi="Courier New" w:cs="Courier New"/>
-          <w:color w:val="000000" w:themeColor="text1"/>
-          <w:sz w:val="18"/>
-          <w:szCs w:val="18"/>
-        </w:rPr>
-        <w:t>=[</w:t>
-      </w:r>
-      <w:proofErr w:type="spellStart"/>
-      <w:proofErr w:type="gramEnd"/>
-      <w:r>
-        <w:rPr>
-          <w:rFonts w:ascii="Courier New" w:hAnsi="Courier New" w:cs="Courier New"/>
-          <w:color w:val="000000" w:themeColor="text1"/>
-          <w:sz w:val="18"/>
-          <w:szCs w:val="18"/>
-        </w:rPr>
-        <w:t>climada_global.data_dir</w:t>
-      </w:r>
-      <w:proofErr w:type="spellEnd"/>
-      <w:r>
-        <w:rPr>
-          <w:rFonts w:ascii="Courier New" w:hAnsi="Courier New" w:cs="Courier New"/>
-          <w:color w:val="000000" w:themeColor="text1"/>
-          <w:sz w:val="18"/>
-          <w:szCs w:val="18"/>
-        </w:rPr>
-        <w:t xml:space="preserve"> </w:t>
-      </w:r>
-      <w:proofErr w:type="spellStart"/>
-      <w:r>
-        <w:rPr>
-          <w:rFonts w:ascii="Courier New" w:hAnsi="Courier New" w:cs="Courier New"/>
-          <w:color w:val="000000" w:themeColor="text1"/>
-          <w:sz w:val="18"/>
-          <w:szCs w:val="18"/>
-        </w:rPr>
-        <w:t>filesep</w:t>
-      </w:r>
-      <w:proofErr w:type="spellEnd"/>
-      <w:r>
-        <w:rPr>
-          <w:rFonts w:ascii="Courier New" w:hAnsi="Courier New" w:cs="Courier New"/>
-          <w:color w:val="000000" w:themeColor="text1"/>
-          <w:sz w:val="18"/>
-          <w:szCs w:val="18"/>
-        </w:rPr>
-        <w:t xml:space="preserve"> 'WISC' </w:t>
-      </w:r>
-      <w:proofErr w:type="spellStart"/>
-      <w:r>
-        <w:rPr>
-          <w:rFonts w:ascii="Courier New" w:hAnsi="Courier New" w:cs="Courier New"/>
-          <w:color w:val="000000" w:themeColor="text1"/>
-          <w:sz w:val="18"/>
-          <w:szCs w:val="18"/>
-        </w:rPr>
-        <w:t>filesep</w:t>
-      </w:r>
-      <w:proofErr w:type="spellEnd"/>
-      <w:r>
-        <w:rPr>
-          <w:rFonts w:ascii="Courier New" w:hAnsi="Courier New" w:cs="Courier New"/>
-          <w:color w:val="000000" w:themeColor="text1"/>
-          <w:sz w:val="18"/>
-          <w:szCs w:val="18"/>
-        </w:rPr>
-        <w:t xml:space="preserve"> </w:t>
+      <w:r>
+        <w:rPr>
+          <w:rFonts w:ascii="Courier New" w:hAnsi="Courier New" w:cs="Courier New"/>
+          <w:color w:val="000000" w:themeColor="text1"/>
+          <w:sz w:val="18"/>
+          <w:szCs w:val="18"/>
+        </w:rPr>
+        <w:t xml:space="preserve">wisc_dir=[climada_global.data_dir filesep 'WISC' filesep </w:t>
       </w:r>
       <w:r>
         <w:rPr>
@@ -810,67 +697,7 @@
           <w:sz w:val="18"/>
           <w:szCs w:val="18"/>
         </w:rPr>
-        <w:t>=</w:t>
-      </w:r>
-      <w:proofErr w:type="spellStart"/>
-      <w:r>
-        <w:rPr>
-          <w:rFonts w:ascii="Courier New" w:hAnsi="Courier New" w:cs="Courier New"/>
-          <w:color w:val="000000" w:themeColor="text1"/>
-          <w:sz w:val="18"/>
-          <w:szCs w:val="18"/>
-        </w:rPr>
-        <w:t>wisc_hazard_</w:t>
-      </w:r>
-      <w:proofErr w:type="gramStart"/>
-      <w:r>
-        <w:rPr>
-          <w:rFonts w:ascii="Courier New" w:hAnsi="Courier New" w:cs="Courier New"/>
-          <w:color w:val="000000" w:themeColor="text1"/>
-          <w:sz w:val="18"/>
-          <w:szCs w:val="18"/>
-        </w:rPr>
-        <w:t>set</w:t>
-      </w:r>
-      <w:proofErr w:type="spellEnd"/>
-      <w:r>
-        <w:rPr>
-          <w:rFonts w:ascii="Courier New" w:hAnsi="Courier New" w:cs="Courier New"/>
-          <w:color w:val="000000" w:themeColor="text1"/>
-          <w:sz w:val="18"/>
-          <w:szCs w:val="18"/>
-        </w:rPr>
-        <w:t>(</w:t>
-      </w:r>
-      <w:proofErr w:type="gramEnd"/>
-      <w:r>
-        <w:rPr>
-          <w:rFonts w:ascii="Courier New" w:hAnsi="Courier New" w:cs="Courier New"/>
-          <w:color w:val="000000" w:themeColor="text1"/>
-          <w:sz w:val="18"/>
-          <w:szCs w:val="18"/>
-        </w:rPr>
-        <w:t>[</w:t>
-      </w:r>
-      <w:proofErr w:type="spellStart"/>
-      <w:r>
-        <w:rPr>
-          <w:rFonts w:ascii="Courier New" w:hAnsi="Courier New" w:cs="Courier New"/>
-          <w:color w:val="000000" w:themeColor="text1"/>
-          <w:sz w:val="18"/>
-          <w:szCs w:val="18"/>
-        </w:rPr>
-        <w:t>wisc_dir</w:t>
-      </w:r>
-      <w:proofErr w:type="spellEnd"/>
-      <w:r>
-        <w:rPr>
-          <w:rFonts w:ascii="Courier New" w:hAnsi="Courier New" w:cs="Courier New"/>
-          <w:color w:val="000000" w:themeColor="text1"/>
-          <w:sz w:val="18"/>
-          <w:szCs w:val="18"/>
-        </w:rPr>
-        <w:t xml:space="preserve"> '__both'</w:t>
+        <w:t>=wisc_hazard_set([wisc_dir '__both'</w:t>
       </w:r>
       <w:r>
         <w:rPr>
@@ -1004,25 +831,7 @@
           <w:sz w:val="18"/>
           <w:szCs w:val="18"/>
         </w:rPr>
-        <w:t xml:space="preserve">(1999120318, </w:t>
-      </w:r>
-      <w:proofErr w:type="spellStart"/>
-      <w:r>
-        <w:rPr>
-          <w:rFonts w:ascii="Arial" w:hAnsi="Arial" w:cs="Arial"/>
-          <w:sz w:val="18"/>
-          <w:szCs w:val="18"/>
-        </w:rPr>
-        <w:t>Anatol</w:t>
-      </w:r>
-      <w:proofErr w:type="spellEnd"/>
-      <w:r>
-        <w:rPr>
-          <w:rFonts w:ascii="Arial" w:hAnsi="Arial" w:cs="Arial"/>
-          <w:sz w:val="18"/>
-          <w:szCs w:val="18"/>
-        </w:rPr>
-        <w:t xml:space="preserve">) </w:t>
+        <w:t xml:space="preserve">(1999120318, Anatol) </w:t>
       </w:r>
       <w:r>
         <w:rPr>
@@ -1032,7 +841,6 @@
         </w:rPr>
         <w:t xml:space="preserve">imported by </w:t>
       </w:r>
-      <w:proofErr w:type="spellStart"/>
       <w:r>
         <w:rPr>
           <w:rFonts w:ascii="Courier New" w:hAnsi="Courier New" w:cs="Courier New"/>
@@ -1049,7 +857,6 @@
         </w:rPr>
         <w:t>hazard_set</w:t>
       </w:r>
-      <w:proofErr w:type="spellEnd"/>
       <w:r>
         <w:rPr>
           <w:rFonts w:ascii="Arial" w:hAnsi="Arial" w:cs="Arial"/>
@@ -1458,25 +1265,7 @@
           <w:sz w:val="18"/>
           <w:szCs w:val="18"/>
         </w:rPr>
-        <w:t xml:space="preserve">Figure 2: The largest single event (19620217) and the maximum intensity of all historic (era40 and </w:t>
-      </w:r>
-      <w:proofErr w:type="spellStart"/>
-      <w:r>
-        <w:rPr>
-          <w:rFonts w:ascii="Arial" w:hAnsi="Arial" w:cs="Arial"/>
-          <w:sz w:val="18"/>
-          <w:szCs w:val="18"/>
-        </w:rPr>
-        <w:t>eraint</w:t>
-      </w:r>
-      <w:proofErr w:type="spellEnd"/>
-      <w:r>
-        <w:rPr>
-          <w:rFonts w:ascii="Arial" w:hAnsi="Arial" w:cs="Arial"/>
-          <w:sz w:val="18"/>
-          <w:szCs w:val="18"/>
-        </w:rPr>
-        <w:t>) events at each centroid.</w:t>
+        <w:t>Figure 2: The largest single event (19620217) and the maximum intensity of all historic (era40 and eraint) events at each centroid.</w:t>
       </w:r>
       <w:r>
         <w:rPr>
@@ -1486,41 +1275,13 @@
         </w:rPr>
         <w:t xml:space="preserve"> Easily produced by the call </w:t>
       </w:r>
-      <w:proofErr w:type="spellStart"/>
-      <w:r>
-        <w:rPr>
-          <w:rFonts w:ascii="Courier New" w:hAnsi="Courier New" w:cs="Courier New"/>
-          <w:sz w:val="18"/>
-          <w:szCs w:val="18"/>
-        </w:rPr>
-        <w:t>climada_hazard_map</w:t>
-      </w:r>
-      <w:proofErr w:type="spellEnd"/>
-      <w:r>
-        <w:rPr>
-          <w:rFonts w:ascii="Courier New" w:hAnsi="Courier New" w:cs="Courier New"/>
-          <w:sz w:val="18"/>
-          <w:szCs w:val="18"/>
-        </w:rPr>
-        <w:t>(</w:t>
-      </w:r>
-      <w:proofErr w:type="gramStart"/>
-      <w:r>
-        <w:rPr>
-          <w:rFonts w:ascii="Courier New" w:hAnsi="Courier New" w:cs="Courier New"/>
-          <w:sz w:val="18"/>
-          <w:szCs w:val="18"/>
-        </w:rPr>
-        <w:t>hazard,-</w:t>
-      </w:r>
-      <w:proofErr w:type="gramEnd"/>
-      <w:r>
-        <w:rPr>
-          <w:rFonts w:ascii="Courier New" w:hAnsi="Courier New" w:cs="Courier New"/>
-          <w:sz w:val="18"/>
-          <w:szCs w:val="18"/>
-        </w:rPr>
-        <w:t>1)</w:t>
+      <w:r>
+        <w:rPr>
+          <w:rFonts w:ascii="Courier New" w:hAnsi="Courier New" w:cs="Courier New"/>
+          <w:sz w:val="18"/>
+          <w:szCs w:val="18"/>
+        </w:rPr>
+        <w:t>climada_hazard_map(hazard,-1)</w:t>
       </w:r>
       <w:r>
         <w:rPr>
@@ -1530,23 +1291,13 @@
         </w:rPr>
         <w:t xml:space="preserve"> for the left and </w:t>
       </w:r>
-      <w:proofErr w:type="spellStart"/>
-      <w:r>
-        <w:rPr>
-          <w:rFonts w:ascii="Courier New" w:hAnsi="Courier New" w:cs="Courier New"/>
-          <w:sz w:val="18"/>
-          <w:szCs w:val="18"/>
-        </w:rPr>
-        <w:t>climada_hazard_map</w:t>
-      </w:r>
-      <w:proofErr w:type="spellEnd"/>
-      <w:r>
-        <w:rPr>
-          <w:rFonts w:ascii="Courier New" w:hAnsi="Courier New" w:cs="Courier New"/>
-          <w:sz w:val="18"/>
-          <w:szCs w:val="18"/>
-        </w:rPr>
-        <w:t>(hazard,-1)</w:t>
+      <w:r>
+        <w:rPr>
+          <w:rFonts w:ascii="Courier New" w:hAnsi="Courier New" w:cs="Courier New"/>
+          <w:sz w:val="18"/>
+          <w:szCs w:val="18"/>
+        </w:rPr>
+        <w:t>climada_hazard_map(hazard,-1)</w:t>
       </w:r>
       <w:r>
         <w:rPr>
@@ -1562,25 +1313,7 @@
           <w:sz w:val="18"/>
           <w:szCs w:val="18"/>
         </w:rPr>
-        <w:t xml:space="preserve"> CLIMADA can obviously render with larger fonts etc. – the </w:t>
-      </w:r>
-      <w:proofErr w:type="spellStart"/>
-      <w:r>
-        <w:rPr>
-          <w:rFonts w:ascii="Arial" w:hAnsi="Arial" w:cs="Arial"/>
-          <w:sz w:val="18"/>
-          <w:szCs w:val="18"/>
-        </w:rPr>
-        <w:t>plozts</w:t>
-      </w:r>
-      <w:proofErr w:type="spellEnd"/>
-      <w:r>
-        <w:rPr>
-          <w:rFonts w:ascii="Arial" w:hAnsi="Arial" w:cs="Arial"/>
-          <w:sz w:val="18"/>
-          <w:szCs w:val="18"/>
-        </w:rPr>
-        <w:t xml:space="preserve"> were just produced to show best on a large screen…</w:t>
+        <w:t xml:space="preserve"> CLIMADA can obviously render with larger fonts etc. – the plozts were just produced to show best on a large screen…</w:t>
       </w:r>
     </w:p>
     <w:p>
@@ -1689,7 +1422,6 @@
         </w:rPr>
         <w:t xml:space="preserve">: Once imported into CLIMADA, wind speed return period maps can easily be generated (one line of code, see </w:t>
       </w:r>
-      <w:proofErr w:type="spellStart"/>
       <w:r>
         <w:rPr>
           <w:rFonts w:ascii="Courier New" w:hAnsi="Courier New" w:cs="Courier New"/>
@@ -1698,7 +1430,6 @@
         </w:rPr>
         <w:t>climada_hazard_stats</w:t>
       </w:r>
-      <w:proofErr w:type="spellEnd"/>
       <w:r>
         <w:rPr>
           <w:rFonts w:ascii="Arial" w:hAnsi="Arial" w:cs="Arial"/>
@@ -1731,41 +1462,21 @@
         </w:rPr>
         <w:t xml:space="preserve">. The plot has been automatically produced by the call </w:t>
       </w:r>
-      <w:proofErr w:type="spellStart"/>
-      <w:r>
-        <w:rPr>
-          <w:rFonts w:ascii="Courier New" w:hAnsi="Courier New" w:cs="Courier New"/>
-          <w:sz w:val="18"/>
-          <w:szCs w:val="18"/>
-        </w:rPr>
-        <w:t>climada_hazard_</w:t>
-      </w:r>
-      <w:proofErr w:type="gramStart"/>
-      <w:r>
-        <w:rPr>
-          <w:rFonts w:ascii="Courier New" w:hAnsi="Courier New" w:cs="Courier New"/>
-          <w:sz w:val="18"/>
-          <w:szCs w:val="18"/>
-        </w:rPr>
-        <w:t>stats</w:t>
-      </w:r>
-      <w:proofErr w:type="spellEnd"/>
-      <w:r>
-        <w:rPr>
-          <w:rFonts w:ascii="Courier New" w:hAnsi="Courier New" w:cs="Courier New"/>
-          <w:sz w:val="18"/>
-          <w:szCs w:val="18"/>
-        </w:rPr>
-        <w:t>(</w:t>
-      </w:r>
-      <w:proofErr w:type="gramEnd"/>
-      <w:r>
-        <w:rPr>
-          <w:rFonts w:ascii="Courier New" w:hAnsi="Courier New" w:cs="Courier New"/>
-          <w:sz w:val="18"/>
-          <w:szCs w:val="18"/>
-        </w:rPr>
-        <w:t>hazard,[10 25 50</w:t>
+      <w:r>
+        <w:rPr>
+          <w:rFonts w:ascii="Courier New" w:hAnsi="Courier New" w:cs="Courier New"/>
+          <w:sz w:val="18"/>
+          <w:szCs w:val="18"/>
+        </w:rPr>
+        <w:t>climada_hazard_stats</w:t>
+      </w:r>
+      <w:r>
+        <w:rPr>
+          <w:rFonts w:ascii="Courier New" w:hAnsi="Courier New" w:cs="Courier New"/>
+          <w:sz w:val="18"/>
+          <w:szCs w:val="18"/>
+        </w:rPr>
+        <w:t>(hazard,[10 25 50</w:t>
       </w:r>
       <w:r>
         <w:rPr>
@@ -1968,67 +1679,7 @@
           <w:sz w:val="18"/>
           <w:szCs w:val="18"/>
         </w:rPr>
-        <w:t>hazard=</w:t>
-      </w:r>
-      <w:proofErr w:type="spellStart"/>
-      <w:r>
-        <w:rPr>
-          <w:rFonts w:ascii="Courier New" w:hAnsi="Courier New" w:cs="Courier New"/>
-          <w:color w:val="000000" w:themeColor="text1"/>
-          <w:sz w:val="18"/>
-          <w:szCs w:val="18"/>
-        </w:rPr>
-        <w:t>wisc_hazard_</w:t>
-      </w:r>
-      <w:proofErr w:type="gramStart"/>
-      <w:r>
-        <w:rPr>
-          <w:rFonts w:ascii="Courier New" w:hAnsi="Courier New" w:cs="Courier New"/>
-          <w:color w:val="000000" w:themeColor="text1"/>
-          <w:sz w:val="18"/>
-          <w:szCs w:val="18"/>
-        </w:rPr>
-        <w:t>set</w:t>
-      </w:r>
-      <w:proofErr w:type="spellEnd"/>
-      <w:r>
-        <w:rPr>
-          <w:rFonts w:ascii="Courier New" w:hAnsi="Courier New" w:cs="Courier New"/>
-          <w:color w:val="000000" w:themeColor="text1"/>
-          <w:sz w:val="18"/>
-          <w:szCs w:val="18"/>
-        </w:rPr>
-        <w:t>(</w:t>
-      </w:r>
-      <w:proofErr w:type="gramEnd"/>
-      <w:r>
-        <w:rPr>
-          <w:rFonts w:ascii="Courier New" w:hAnsi="Courier New" w:cs="Courier New"/>
-          <w:color w:val="000000" w:themeColor="text1"/>
-          <w:sz w:val="18"/>
-          <w:szCs w:val="18"/>
-        </w:rPr>
-        <w:t>[</w:t>
-      </w:r>
-      <w:proofErr w:type="spellStart"/>
-      <w:r>
-        <w:rPr>
-          <w:rFonts w:ascii="Courier New" w:hAnsi="Courier New" w:cs="Courier New"/>
-          <w:color w:val="000000" w:themeColor="text1"/>
-          <w:sz w:val="18"/>
-          <w:szCs w:val="18"/>
-        </w:rPr>
-        <w:t>wisc_dir</w:t>
-      </w:r>
-      <w:proofErr w:type="spellEnd"/>
-      <w:r>
-        <w:rPr>
-          <w:rFonts w:ascii="Courier New" w:hAnsi="Courier New" w:cs="Courier New"/>
-          <w:color w:val="000000" w:themeColor="text1"/>
-          <w:sz w:val="18"/>
-          <w:szCs w:val="18"/>
-        </w:rPr>
-        <w:t xml:space="preserve"> '__both'],0,'',20)</w:t>
+        <w:t>hazard=wisc_hazard_set([wisc_dir '__both'],0,'',20)</w:t>
       </w:r>
     </w:p>
     <w:p>
@@ -2122,23 +1773,13 @@
         </w:rPr>
         <w:t>Figure 4: Schematic of the derived spatial ‘siblings’ (in the respective directions) of an original WISC footprint (</w:t>
       </w:r>
-      <w:proofErr w:type="spellStart"/>
-      <w:r>
-        <w:rPr>
-          <w:rFonts w:ascii="Arial" w:hAnsi="Arial" w:cs="Arial"/>
-          <w:sz w:val="18"/>
-          <w:szCs w:val="18"/>
-        </w:rPr>
-        <w:t>Anatol</w:t>
-      </w:r>
-      <w:proofErr w:type="spellEnd"/>
-      <w:r>
-        <w:rPr>
-          <w:rFonts w:ascii="Arial" w:hAnsi="Arial" w:cs="Arial"/>
-          <w:sz w:val="18"/>
-          <w:szCs w:val="18"/>
-        </w:rPr>
-        <w:t xml:space="preserve">, 1999, </w:t>
+      <w:r>
+        <w:rPr>
+          <w:rFonts w:ascii="Arial" w:hAnsi="Arial" w:cs="Arial"/>
+          <w:sz w:val="18"/>
+          <w:szCs w:val="18"/>
+        </w:rPr>
+        <w:t xml:space="preserve">Anatol, 1999, </w:t>
       </w:r>
       <w:r>
         <w:rPr>
@@ -2148,7 +1789,6 @@
         </w:rPr>
         <w:t xml:space="preserve">at the center). The spatial translation is hugely exaggerated (here about 100km) for illustrative purposes only. In the real case, the ‘wiggle’ is by a mere one or two grid points (4.4 or 8.8 km). Generated by </w:t>
       </w:r>
-      <w:proofErr w:type="spellStart"/>
       <w:r>
         <w:rPr>
           <w:rFonts w:ascii="Courier New" w:hAnsi="Courier New" w:cs="Courier New"/>
@@ -2167,7 +1807,6 @@
         </w:rPr>
         <w:t>et</w:t>
       </w:r>
-      <w:proofErr w:type="spellEnd"/>
       <w:r>
         <w:rPr>
           <w:rFonts w:ascii="Arial" w:hAnsi="Arial" w:cs="Arial"/>
@@ -2242,25 +1881,14 @@
         </w:rPr>
         <w:t xml:space="preserve">Again, these statistics can easily be generated on any WISC hazard set by simply invoking </w:t>
       </w:r>
-      <w:proofErr w:type="spellStart"/>
-      <w:r>
-        <w:rPr>
-          <w:rFonts w:ascii="Courier New" w:hAnsi="Courier New" w:cs="Courier New"/>
-          <w:color w:val="000000" w:themeColor="text1"/>
-          <w:sz w:val="22"/>
-          <w:szCs w:val="22"/>
-        </w:rPr>
-        <w:t>climada_hazard_ssi</w:t>
-      </w:r>
-      <w:proofErr w:type="spellEnd"/>
-      <w:r>
-        <w:rPr>
-          <w:rFonts w:ascii="Courier New" w:hAnsi="Courier New" w:cs="Courier New"/>
-          <w:color w:val="000000" w:themeColor="text1"/>
-          <w:sz w:val="22"/>
-          <w:szCs w:val="22"/>
-        </w:rPr>
-        <w:t>(hazard)</w:t>
+      <w:r>
+        <w:rPr>
+          <w:rFonts w:ascii="Courier New" w:hAnsi="Courier New" w:cs="Courier New"/>
+          <w:color w:val="000000" w:themeColor="text1"/>
+          <w:sz w:val="22"/>
+          <w:szCs w:val="22"/>
+        </w:rPr>
+        <w:t>climada_hazard_ssi(hazard)</w:t>
       </w:r>
       <w:r>
         <w:rPr>
@@ -2401,23 +2029,7 @@
           <w:sz w:val="22"/>
           <w:szCs w:val="22"/>
         </w:rPr>
-        <w:t>Similar to the historic set, return period maps can be drawn, but now obviously for much hig</w:t>
-      </w:r>
-      <w:r>
-        <w:rPr>
-          <w:rFonts w:ascii="Arial" w:hAnsi="Arial" w:cs="Arial"/>
-          <w:sz w:val="22"/>
-          <w:szCs w:val="22"/>
-        </w:rPr>
-        <w:t>her return periods, see Figure 6</w:t>
-      </w:r>
-      <w:r>
-        <w:rPr>
-          <w:rFonts w:ascii="Arial" w:hAnsi="Arial" w:cs="Arial"/>
-          <w:sz w:val="22"/>
-          <w:szCs w:val="22"/>
-        </w:rPr>
-        <w:t>.</w:t>
+        <w:t>Similar to the historic set, return period maps can be drawn, but now obviously for much higher return periods, see Figure 6.</w:t>
       </w:r>
     </w:p>
     <w:p>
@@ -2635,23 +2247,13 @@
         </w:rPr>
         <w:t xml:space="preserve"> Quantification based on a standard asset portfolio for UK, see CLIMADA for details (see </w:t>
       </w:r>
-      <w:proofErr w:type="spellStart"/>
-      <w:r>
-        <w:rPr>
-          <w:rFonts w:ascii="Courier New" w:hAnsi="Courier New" w:cs="Courier New"/>
-          <w:sz w:val="18"/>
-          <w:szCs w:val="18"/>
-        </w:rPr>
-        <w:t>climada_entity_country</w:t>
-      </w:r>
-      <w:proofErr w:type="spellEnd"/>
-      <w:r>
-        <w:rPr>
-          <w:rFonts w:ascii="Courier New" w:hAnsi="Courier New" w:cs="Courier New"/>
-          <w:sz w:val="18"/>
-          <w:szCs w:val="18"/>
-        </w:rPr>
-        <w:t>(</w:t>
+      <w:r>
+        <w:rPr>
+          <w:rFonts w:ascii="Courier New" w:hAnsi="Courier New" w:cs="Courier New"/>
+          <w:sz w:val="18"/>
+          <w:szCs w:val="18"/>
+        </w:rPr>
+        <w:t>climada_entity_country(</w:t>
       </w:r>
       <w:r>
         <w:rPr>
@@ -2712,6 +2314,161 @@
           <w:szCs w:val="22"/>
         </w:rPr>
       </w:pPr>
+    </w:p>
+    <w:p>
+      <w:pPr>
+        <w:rPr>
+          <w:rFonts w:ascii="Arial" w:hAnsi="Arial" w:cs="Arial"/>
+          <w:sz w:val="22"/>
+          <w:szCs w:val="22"/>
+        </w:rPr>
+      </w:pPr>
+      <w:r>
+        <w:rPr>
+          <w:rFonts w:ascii="Arial" w:hAnsi="Arial" w:cs="Arial"/>
+          <w:sz w:val="22"/>
+          <w:szCs w:val="22"/>
+        </w:rPr>
+        <w:t xml:space="preserve">The full European WISC grid has 1.6 million points, restricting to land and coastal buffer only (Fig. 1c) still retains about 600’000 centroids. Calculations on a desktop (even with parallel processing using parpool, but only two workers) get cumbersome. Therefore, we provide scripts to be used with a cluster, usually able to provide order of 24 workers. The script (or batch job) </w:t>
+      </w:r>
+      <w:r>
+        <w:rPr>
+          <w:rFonts w:ascii="Courier New" w:hAnsi="Courier New" w:cs="Courier New"/>
+          <w:sz w:val="22"/>
+          <w:szCs w:val="22"/>
+        </w:rPr>
+        <w:t>job_WISC_hist.m</w:t>
+      </w:r>
+      <w:r>
+        <w:rPr>
+          <w:rFonts w:ascii="Arial" w:hAnsi="Arial" w:cs="Arial"/>
+          <w:sz w:val="22"/>
+          <w:szCs w:val="22"/>
+        </w:rPr>
+        <w:t xml:space="preserve"> does generate all results for historic events, the script </w:t>
+      </w:r>
+      <w:r>
+        <w:rPr>
+          <w:rFonts w:ascii="Courier New" w:hAnsi="Courier New" w:cs="Courier New"/>
+          <w:sz w:val="22"/>
+          <w:szCs w:val="22"/>
+        </w:rPr>
+        <w:t>job_WISC</w:t>
+      </w:r>
+      <w:r>
+        <w:rPr>
+          <w:rFonts w:ascii="Courier New" w:hAnsi="Courier New" w:cs="Courier New"/>
+          <w:sz w:val="22"/>
+          <w:szCs w:val="22"/>
+        </w:rPr>
+        <w:t>.m</w:t>
+      </w:r>
+      <w:r>
+        <w:rPr>
+          <w:rFonts w:ascii="Arial" w:hAnsi="Arial" w:cs="Arial"/>
+          <w:sz w:val="22"/>
+          <w:szCs w:val="22"/>
+        </w:rPr>
+        <w:t xml:space="preserve"> does run all the synthetic stuff. While it is not advisable to execute </w:t>
+      </w:r>
+      <w:r>
+        <w:rPr>
+          <w:rFonts w:ascii="Courier New" w:hAnsi="Courier New" w:cs="Courier New"/>
+          <w:sz w:val="22"/>
+          <w:szCs w:val="22"/>
+        </w:rPr>
+        <w:t>job_WISC</w:t>
+      </w:r>
+      <w:r>
+        <w:rPr>
+          <w:rFonts w:ascii="Arial" w:hAnsi="Arial" w:cs="Arial"/>
+          <w:sz w:val="22"/>
+          <w:szCs w:val="22"/>
+        </w:rPr>
+        <w:t xml:space="preserve"> on a desktop, on can do so for </w:t>
+      </w:r>
+      <w:r>
+        <w:rPr>
+          <w:rFonts w:ascii="Courier New" w:hAnsi="Courier New" w:cs="Courier New"/>
+          <w:sz w:val="22"/>
+          <w:szCs w:val="22"/>
+        </w:rPr>
+        <w:t>job_WISC</w:t>
+      </w:r>
+      <w:r>
+        <w:rPr>
+          <w:rFonts w:ascii="Courier New" w:hAnsi="Courier New" w:cs="Courier New"/>
+          <w:sz w:val="22"/>
+          <w:szCs w:val="22"/>
+        </w:rPr>
+        <w:t>_hist</w:t>
+      </w:r>
+      <w:r>
+        <w:rPr>
+          <w:rFonts w:ascii="Arial" w:hAnsi="Arial" w:cs="Arial"/>
+          <w:sz w:val="22"/>
+          <w:szCs w:val="22"/>
+        </w:rPr>
+        <w:t>, also for demonstration purposes, by simply typing</w:t>
+      </w:r>
+    </w:p>
+    <w:p>
+      <w:pPr>
+        <w:rPr>
+          <w:rFonts w:ascii="Arial" w:hAnsi="Arial" w:cs="Arial"/>
+          <w:sz w:val="22"/>
+          <w:szCs w:val="22"/>
+        </w:rPr>
+      </w:pPr>
+    </w:p>
+    <w:p>
+      <w:pPr>
+        <w:rPr>
+          <w:rFonts w:ascii="Courier New" w:hAnsi="Courier New" w:cs="Courier New"/>
+          <w:color w:val="000000" w:themeColor="text1"/>
+          <w:sz w:val="18"/>
+          <w:szCs w:val="18"/>
+        </w:rPr>
+      </w:pPr>
+      <w:r>
+        <w:rPr>
+          <w:rFonts w:ascii="Courier New" w:hAnsi="Courier New" w:cs="Courier New"/>
+          <w:color w:val="000000" w:themeColor="text1"/>
+          <w:sz w:val="18"/>
+          <w:szCs w:val="18"/>
+        </w:rPr>
+        <w:t>run_on_desktop=1; % to test the job on a desktop</w:t>
+      </w:r>
+    </w:p>
+    <w:p>
+      <w:pPr>
+        <w:rPr>
+          <w:rFonts w:ascii="Courier New" w:hAnsi="Courier New" w:cs="Courier New"/>
+          <w:color w:val="000000" w:themeColor="text1"/>
+          <w:sz w:val="18"/>
+          <w:szCs w:val="18"/>
+        </w:rPr>
+      </w:pPr>
+      <w:r>
+        <w:rPr>
+          <w:rFonts w:ascii="Courier New" w:hAnsi="Courier New" w:cs="Courier New"/>
+          <w:color w:val="000000" w:themeColor="text1"/>
+          <w:sz w:val="18"/>
+          <w:szCs w:val="18"/>
+        </w:rPr>
+        <w:t>job_WISC_hist</w:t>
+      </w:r>
+    </w:p>
+    <w:p>
+      <w:pPr>
+        <w:rPr>
+          <w:rFonts w:ascii="Arial" w:hAnsi="Arial" w:cs="Arial"/>
+          <w:sz w:val="22"/>
+          <w:szCs w:val="22"/>
+        </w:rPr>
+      </w:pPr>
+      <w:bookmarkStart w:id="0" w:name="_GoBack"/>
+      <w:bookmarkEnd w:id="0"/>
     </w:p>
     <w:p>
       <w:pPr>
@@ -2946,7 +2703,7 @@
         </w:rPr>
         <w:t xml:space="preserve"> </w:t>
       </w:r>
-      <w:hyperlink r:id="rId4" w:history="1">
+      <w:hyperlink r:id="rId4" w:anchor="/help/products" w:history="1">
         <w:r>
           <w:rPr>
             <w:rStyle w:val="Hyperlink"/>
@@ -3019,25 +2776,7 @@
           <w:sz w:val="18"/>
           <w:szCs w:val="18"/>
         </w:rPr>
-        <w:t>in CLIMADA. In order to use these files, just copy them to your local CLIAMADA data folder (…/</w:t>
-      </w:r>
-      <w:proofErr w:type="spellStart"/>
-      <w:r>
-        <w:rPr>
-          <w:rFonts w:ascii="Arial" w:hAnsi="Arial" w:cs="Arial"/>
-          <w:sz w:val="18"/>
-          <w:szCs w:val="18"/>
-        </w:rPr>
-        <w:t>climada_data</w:t>
-      </w:r>
-      <w:proofErr w:type="spellEnd"/>
-      <w:r>
-        <w:rPr>
-          <w:rFonts w:ascii="Arial" w:hAnsi="Arial" w:cs="Arial"/>
-          <w:sz w:val="18"/>
-          <w:szCs w:val="18"/>
-        </w:rPr>
-        <w:t>/hazards … etc.)</w:t>
+        <w:t>in CLIMADA. In order to use these files, just copy them to your local CLIAMADA data folder (…/climada_data/hazards … etc.)</w:t>
       </w:r>
     </w:p>
   </w:footnote>
@@ -3106,45 +2845,8 @@
           <w:sz w:val="18"/>
           <w:szCs w:val="18"/>
         </w:rPr>
-        <w:t xml:space="preserve"> See the file ../</w:t>
-      </w:r>
-      <w:proofErr w:type="spellStart"/>
-      <w:r>
-        <w:rPr>
-          <w:rFonts w:ascii="Arial" w:hAnsi="Arial" w:cs="Arial"/>
-          <w:sz w:val="18"/>
-          <w:szCs w:val="18"/>
-        </w:rPr>
-        <w:t>climada_data</w:t>
-      </w:r>
-      <w:proofErr w:type="spellEnd"/>
-      <w:r>
-        <w:rPr>
-          <w:rFonts w:ascii="Arial" w:hAnsi="Arial" w:cs="Arial"/>
-          <w:sz w:val="18"/>
-          <w:szCs w:val="18"/>
-        </w:rPr>
-        <w:t>/WISC/</w:t>
-      </w:r>
-      <w:proofErr w:type="spellStart"/>
-      <w:r>
-        <w:rPr>
-          <w:rFonts w:ascii="Arial" w:hAnsi="Arial" w:cs="Arial"/>
-          <w:sz w:val="18"/>
-          <w:szCs w:val="18"/>
-        </w:rPr>
-        <w:t>WISC_hazard_plus.mat</w:t>
-      </w:r>
-      <w:proofErr w:type="spellEnd"/>
-      <w:r>
-        <w:rPr>
-          <w:rFonts w:ascii="Arial" w:hAnsi="Arial" w:cs="Arial"/>
-          <w:sz w:val="18"/>
-          <w:szCs w:val="18"/>
-        </w:rPr>
-        <w:t xml:space="preserve">, it contains the relevant fields (see header of </w:t>
-      </w:r>
-      <w:proofErr w:type="spellStart"/>
+        <w:t xml:space="preserve"> See the file ../climada_data/WISC/WISC_hazard_plus.mat, it contains the relevant fields (see header of </w:t>
+      </w:r>
       <w:r>
         <w:rPr>
           <w:rFonts w:ascii="Courier New" w:hAnsi="Courier New" w:cs="Courier New"/>
@@ -3153,30 +2855,13 @@
         </w:rPr>
         <w:t>wisc_ws_hazard_set</w:t>
       </w:r>
-      <w:proofErr w:type="spellEnd"/>
-      <w:r>
-        <w:rPr>
-          <w:rFonts w:ascii="Arial" w:hAnsi="Arial" w:cs="Arial"/>
-          <w:sz w:val="18"/>
-          <w:szCs w:val="18"/>
-        </w:rPr>
-        <w:t xml:space="preserve"> </w:t>
-      </w:r>
-      <w:r>
-        <w:rPr>
-          <w:rFonts w:ascii="Arial" w:hAnsi="Arial" w:cs="Arial"/>
-          <w:sz w:val="18"/>
-          <w:szCs w:val="18"/>
-        </w:rPr>
-        <w:t>for further details and automatic (re)generation of this data)</w:t>
-      </w:r>
-      <w:r>
-        <w:rPr>
-          <w:rFonts w:ascii="Arial" w:hAnsi="Arial" w:cs="Arial"/>
-          <w:sz w:val="18"/>
-          <w:szCs w:val="18"/>
-        </w:rPr>
-        <w:t>.</w:t>
+      <w:r>
+        <w:rPr>
+          <w:rFonts w:ascii="Arial" w:hAnsi="Arial" w:cs="Arial"/>
+          <w:sz w:val="18"/>
+          <w:szCs w:val="18"/>
+        </w:rPr>
+        <w:t xml:space="preserve"> for further details and automatic (re)generation of this data).</w:t>
       </w:r>
     </w:p>
   </w:footnote>
@@ -3587,6 +3272,7 @@
   <w:style w:type="character" w:default="1" w:styleId="DefaultParagraphFont">
     <w:name w:val="Default Paragraph Font"/>
     <w:uiPriority w:val="1"/>
+    <w:semiHidden/>
     <w:unhideWhenUsed/>
   </w:style>
   <w:style w:type="table" w:default="1" w:styleId="TableNormal">

</xml_diff>